<commit_message>
Modificación EBNF y CUP. Algunos errores sintácticos controlados. CUP funciona
</commit_message>
<xml_diff>
--- a/EBNF.docx
+++ b/EBNF.docx
@@ -3,16 +3,11 @@
 <w:document xmlns:wpc="http://schemas.microsoft.com/office/word/2010/wordprocessingCanvas" xmlns:cx="http://schemas.microsoft.com/office/drawing/2014/chartex" xmlns:cx1="http://schemas.microsoft.com/office/drawing/2015/9/8/chartex" xmlns:cx2="http://schemas.microsoft.com/office/drawing/2015/10/21/chartex" xmlns:cx3="http://schemas.microsoft.com/office/drawing/2016/5/9/chartex" xmlns:cx4="http://schemas.microsoft.com/office/drawing/2016/5/10/chartex" xmlns:cx5="http://schemas.microsoft.com/office/drawing/2016/5/11/chartex" xmlns:cx6="http://schemas.microsoft.com/office/drawing/2016/5/12/chartex" xmlns:cx7="http://schemas.microsoft.com/office/drawing/2016/5/13/chartex" xmlns:cx8="http://schemas.microsoft.com/office/drawing/2016/5/14/chartex" xmlns:mc="http://schemas.openxmlformats.org/markup-compatibility/2006" xmlns:aink="http://schemas.microsoft.com/office/drawing/2016/ink" xmlns:am3d="http://schemas.microsoft.com/office/drawing/2017/model3d" xmlns:o="urn:schemas-microsoft-com:office:office" xmlns:r="http://schemas.openxmlformats.org/officeDocument/2006/relationships" xmlns:m="http://schemas.openxmlformats.org/officeDocument/2006/math" xmlns:v="urn:schemas-microsoft-com:vml" xmlns:wp14="http://schemas.microsoft.com/office/word/2010/wordprocessingDrawing" xmlns:wp="http://schemas.openxmlformats.org/drawingml/2006/wordprocessingDrawing" xmlns:w10="urn:schemas-microsoft-com:office:word" xmlns:w="http://schemas.openxmlformats.org/wordprocessingml/2006/main" xmlns:w14="http://schemas.microsoft.com/office/word/2010/wordml" xmlns:w15="http://schemas.microsoft.com/office/word/2012/wordml" xmlns:w16cex="http://schemas.microsoft.com/office/word/2018/wordml/cex" xmlns:w16cid="http://schemas.microsoft.com/office/word/2016/wordml/cid" xmlns:w16="http://schemas.microsoft.com/office/word/2018/wordml" xmlns:w16sdtdh="http://schemas.microsoft.com/office/word/2020/wordml/sdtdatahash" xmlns:w16se="http://schemas.microsoft.com/office/word/2015/wordml/symex" xmlns:wpg="http://schemas.microsoft.com/office/word/2010/wordprocessingGroup" xmlns:wpi="http://schemas.microsoft.com/office/word/2010/wordprocessingInk" xmlns:wne="http://schemas.microsoft.com/office/word/2006/wordml" xmlns:wps="http://schemas.microsoft.com/office/word/2010/wordprocessingShape" mc:Ignorable="w14 w15 w16se w16cid w16 w16cex w16sdtdh wp14">
   <w:body>
     <w:p>
-      <w:proofErr w:type="gramStart"/>
       <w:r>
         <w:t>S</w:t>
       </w:r>
       <w:r>
-        <w:t xml:space="preserve"> ::=</w:t>
-      </w:r>
-      <w:proofErr w:type="gramEnd"/>
-      <w:r>
-        <w:t xml:space="preserve"> IDENT DIMENSION</w:t>
+        <w:t xml:space="preserve"> ::= IDENT DIMENSION</w:t>
       </w:r>
       <w:r>
         <w:t xml:space="preserve"> DIRECTIVAS</w:t>
@@ -37,19 +32,11 @@
           <w:lang w:val="en-US"/>
         </w:rPr>
       </w:pPr>
-      <w:proofErr w:type="gramStart"/>
       <w:r>
         <w:rPr>
           <w:lang w:val="en-US"/>
         </w:rPr>
-        <w:t>DIRECTIVAS ::=</w:t>
-      </w:r>
-      <w:proofErr w:type="gramEnd"/>
-      <w:r>
-        <w:rPr>
-          <w:lang w:val="en-US"/>
-        </w:rPr>
-        <w:t xml:space="preserve"> use </w:t>
+        <w:t xml:space="preserve">DIRECTIVAS ::= use </w:t>
       </w:r>
       <w:r>
         <w:rPr>
@@ -69,15 +56,16 @@
         </w:rPr>
         <w:t>NUMERO</w:t>
       </w:r>
-    </w:p>
-    <w:p>
-      <w:proofErr w:type="gramStart"/>
-      <w:r>
-        <w:t>DIMENSION ::=</w:t>
-      </w:r>
-      <w:proofErr w:type="gramEnd"/>
-      <w:r>
-        <w:t xml:space="preserve"> [alto] NUMERO</w:t>
+      <w:r>
+        <w:rPr>
+          <w:lang w:val="en-US"/>
+        </w:rPr>
+        <w:t xml:space="preserve"> UTEMP</w:t>
+      </w:r>
+    </w:p>
+    <w:p>
+      <w:r>
+        <w:t>DIMENSION ::= [alto] NUMERO</w:t>
       </w:r>
       <w:r>
         <w:t xml:space="preserve"> </w:t>
@@ -88,15 +76,7 @@
     </w:p>
     <w:p>
       <w:r>
-        <w:t>DEF_</w:t>
-      </w:r>
-      <w:proofErr w:type="gramStart"/>
-      <w:r>
-        <w:t>MONEDAS ::=</w:t>
-      </w:r>
-      <w:proofErr w:type="gramEnd"/>
-      <w:r>
-        <w:t xml:space="preserve"> moneda</w:t>
+        <w:t>DEF_MONEDAS ::= moneda</w:t>
       </w:r>
       <w:r>
         <w:t>s</w:t>
@@ -106,23 +86,13 @@
       </w:r>
     </w:p>
     <w:p>
-      <w:proofErr w:type="gramStart"/>
-      <w:r>
-        <w:t>MONEDAS ::=</w:t>
-      </w:r>
-      <w:proofErr w:type="gramEnd"/>
-      <w:r>
-        <w:t xml:space="preserve"> MONEDA ‘;’ {MONEDA ‘;’}</w:t>
-      </w:r>
-    </w:p>
-    <w:p>
-      <w:proofErr w:type="gramStart"/>
-      <w:r>
-        <w:t>MONEDAS ::=</w:t>
-      </w:r>
-      <w:proofErr w:type="gramEnd"/>
-      <w:r>
-        <w:t xml:space="preserve"> MONEDA ‘;’</w:t>
+      <w:r>
+        <w:t>MONEDAS ::= MONEDA ‘;’ {MONEDA ‘;’}</w:t>
+      </w:r>
+    </w:p>
+    <w:p>
+      <w:r>
+        <w:t>MONEDAS ::= MONEDA ‘;’</w:t>
       </w:r>
       <w:r>
         <w:t>{</w:t>
@@ -135,59 +105,31 @@
       </w:r>
     </w:p>
     <w:p>
-      <w:proofErr w:type="gramStart"/>
-      <w:r>
-        <w:t>MONEDA ::=</w:t>
-      </w:r>
-      <w:proofErr w:type="gramEnd"/>
-      <w:r>
-        <w:t xml:space="preserve"> IDENT NUMERO</w:t>
-      </w:r>
-    </w:p>
-    <w:p>
-      <w:r>
-        <w:t>DEF_</w:t>
-      </w:r>
-      <w:proofErr w:type="gramStart"/>
-      <w:r>
-        <w:t>ENEMIGOS ::=</w:t>
-      </w:r>
-      <w:proofErr w:type="gramEnd"/>
-      <w:r>
-        <w:t xml:space="preserve"> enemigos ‘{‘ ENEMIGOS }’</w:t>
-      </w:r>
-    </w:p>
-    <w:p>
-      <w:proofErr w:type="gramStart"/>
-      <w:r>
-        <w:t>ENEMIGOS ::=</w:t>
-      </w:r>
-      <w:proofErr w:type="gramEnd"/>
-      <w:r>
-        <w:t xml:space="preserve"> ENEMIGO ‘;’ {ENEMIGO ‘;’}</w:t>
-      </w:r>
-    </w:p>
-    <w:p>
-      <w:proofErr w:type="gramStart"/>
-      <w:r>
-        <w:t>ENEMIGO ::=</w:t>
-      </w:r>
-      <w:proofErr w:type="gramEnd"/>
-      <w:r>
-        <w:t xml:space="preserve"> IDENT </w:t>
+      <w:r>
+        <w:t>MONEDA ::= IDENT NUMERO</w:t>
+      </w:r>
+    </w:p>
+    <w:p>
+      <w:r>
+        <w:t>DEF_ENEMIGOS ::= enemigos ‘{‘ ENEMIGOS }’</w:t>
+      </w:r>
+    </w:p>
+    <w:p>
+      <w:r>
+        <w:t>ENEMIGOS ::= ENEMIGO ‘;’ {ENEMIGO ‘;’}</w:t>
+      </w:r>
+    </w:p>
+    <w:p>
+      <w:r>
+        <w:t xml:space="preserve">ENEMIGO ::= IDENT </w:t>
       </w:r>
       <w:r>
         <w:t>DAMAGE</w:t>
       </w:r>
     </w:p>
     <w:p>
-      <w:proofErr w:type="gramStart"/>
-      <w:r>
-        <w:t>BLOQUE ::=</w:t>
-      </w:r>
-      <w:proofErr w:type="gramEnd"/>
-      <w:r>
-        <w:t xml:space="preserve"> ‘{‘ INICIO FINAL [</w:t>
+      <w:r>
+        <w:t>BLOQUE ::= ‘{‘ INICIO FINAL [</w:t>
       </w:r>
       <w:r>
         <w:t>LOCALIZACIONES</w:t>
@@ -197,61 +139,45 @@
       </w:r>
     </w:p>
     <w:p>
-      <w:proofErr w:type="gramStart"/>
-      <w:r>
-        <w:t>INICIO ::=</w:t>
-      </w:r>
-      <w:proofErr w:type="gramEnd"/>
+      <w:r>
+        <w:t xml:space="preserve">INICIO ::= </w:t>
+      </w:r>
+      <w:r>
+        <w:t>inicio</w:t>
+      </w:r>
+      <w:r>
+        <w:t xml:space="preserve"> COORD ‘;’</w:t>
+      </w:r>
+    </w:p>
+    <w:p>
+      <w:r>
+        <w:t>FINAL ::= final COORD ‘;’</w:t>
+      </w:r>
+    </w:p>
+    <w:p>
+      <w:r>
+        <w:t>LOCALIZACIONES</w:t>
+      </w:r>
+      <w:r>
+        <w:t xml:space="preserve">::= </w:t>
+      </w:r>
+      <w:r>
+        <w:t>LOCALIZACION</w:t>
+      </w:r>
+      <w:r>
+        <w:t xml:space="preserve"> {</w:t>
+      </w:r>
+      <w:r>
+        <w:t>LOCALIZACION</w:t>
+      </w:r>
+      <w:r>
+        <w:t xml:space="preserve"> }</w:t>
+      </w:r>
       <w:r>
         <w:t xml:space="preserve"> </w:t>
       </w:r>
-      <w:r>
-        <w:t>inicio</w:t>
-      </w:r>
-      <w:r>
-        <w:t xml:space="preserve"> COORD ‘;’</w:t>
-      </w:r>
-    </w:p>
-    <w:p>
-      <w:proofErr w:type="gramStart"/>
-      <w:r>
-        <w:t>FINAL ::=</w:t>
-      </w:r>
-      <w:proofErr w:type="gramEnd"/>
-      <w:r>
-        <w:t xml:space="preserve"> final COORD ‘;’</w:t>
-      </w:r>
-    </w:p>
-    <w:p>
-      <w:proofErr w:type="gramStart"/>
-      <w:r>
-        <w:t>LOCALIZACIONES</w:t>
-      </w:r>
-      <w:r>
-        <w:t>::</w:t>
-      </w:r>
-      <w:proofErr w:type="gramEnd"/>
-      <w:r>
-        <w:t xml:space="preserve">= </w:t>
-      </w:r>
-      <w:r>
-        <w:t>LOCALIZACION</w:t>
-      </w:r>
-      <w:r>
-        <w:t xml:space="preserve"> {</w:t>
-      </w:r>
-      <w:r>
-        <w:t>LOCALIZACION</w:t>
-      </w:r>
-      <w:r>
-        <w:t xml:space="preserve"> }</w:t>
-      </w:r>
-      <w:r>
-        <w:t xml:space="preserve"> </w:t>
-      </w:r>
-    </w:p>
-    <w:p>
-      <w:proofErr w:type="gramStart"/>
+    </w:p>
+    <w:p>
       <w:r>
         <w:t>LO</w:t>
       </w:r>
@@ -259,11 +185,7 @@
         <w:t>CALIZACION</w:t>
       </w:r>
       <w:r>
-        <w:t>::</w:t>
-      </w:r>
-      <w:proofErr w:type="gramEnd"/>
-      <w:r>
-        <w:t xml:space="preserve">= </w:t>
+        <w:t xml:space="preserve">::= </w:t>
       </w:r>
       <w:r>
         <w:t>IDENT</w:t>
@@ -287,36 +209,21 @@
           <w:u w:val="single"/>
         </w:rPr>
       </w:pPr>
-      <w:proofErr w:type="gramStart"/>
-      <w:r>
-        <w:t>COORDENADAS ::=</w:t>
-      </w:r>
-      <w:proofErr w:type="gramEnd"/>
-      <w:r>
-        <w:t xml:space="preserve"> COORD | COORD COORDENADAS;</w:t>
-      </w:r>
-    </w:p>
-    <w:p>
-      <w:proofErr w:type="gramStart"/>
-      <w:r>
-        <w:t>COORD ::=</w:t>
-      </w:r>
-      <w:proofErr w:type="gramEnd"/>
-      <w:r>
-        <w:t xml:space="preserve"> ‘(‘ NUMERO , NUMERO</w:t>
+      <w:r>
+        <w:t>COORDENADAS ::= COORD | COORD COORDENADAS;</w:t>
+      </w:r>
+    </w:p>
+    <w:p>
+      <w:r>
+        <w:t>COORD ::= ‘(‘ NUMERO , NUMERO</w:t>
       </w:r>
       <w:r>
         <w:t xml:space="preserve"> ‘)’ </w:t>
       </w:r>
     </w:p>
     <w:p>
-      <w:proofErr w:type="gramStart"/>
-      <w:r>
-        <w:t>IDENT ::=</w:t>
-      </w:r>
-      <w:proofErr w:type="gramEnd"/>
-      <w:r>
-        <w:t xml:space="preserve"> </w:t>
+      <w:r>
+        <w:t xml:space="preserve">IDENT ::= </w:t>
       </w:r>
       <w:r>
         <w:t>(</w:t>
@@ -341,92 +248,48 @@
       </w:r>
     </w:p>
     <w:p>
-      <w:proofErr w:type="gramStart"/>
-      <w:r>
-        <w:t>DAÑO ::=</w:t>
-      </w:r>
-      <w:proofErr w:type="gramEnd"/>
-      <w:r>
-        <w:t xml:space="preserve"> ‘-‘NUMERO</w:t>
-      </w:r>
-    </w:p>
-    <w:p>
-      <w:proofErr w:type="gramStart"/>
-      <w:r>
-        <w:t>MAYUS ::=</w:t>
-      </w:r>
-      <w:proofErr w:type="gramEnd"/>
-      <w:r>
-        <w:t xml:space="preserve"> A | B | C | D | E | F | G | H | I | J | K | L | M | N | Ñ | O | P | Q | R | S | T | U | V | W | X | Y | Z | Á | É | Í | </w:t>
-      </w:r>
-      <w:proofErr w:type="spellStart"/>
-      <w:r>
-        <w:t>Ó</w:t>
-      </w:r>
-      <w:proofErr w:type="spellEnd"/>
-      <w:r>
-        <w:t xml:space="preserve"> | Ú;</w:t>
-      </w:r>
-    </w:p>
-    <w:p>
-      <w:proofErr w:type="gramStart"/>
-      <w:r>
-        <w:t>MINUS ::=</w:t>
-      </w:r>
-      <w:proofErr w:type="gramEnd"/>
-      <w:r>
-        <w:t xml:space="preserve"> a | b | c | d | e | f | g | h | i | j | k | l | m | n | ñ | o | p | q | r | s | t | u | v | w | x | y | z | á | é | í | </w:t>
-      </w:r>
-      <w:proofErr w:type="spellStart"/>
-      <w:r>
-        <w:t>ó</w:t>
-      </w:r>
-      <w:proofErr w:type="spellEnd"/>
-      <w:r>
-        <w:t xml:space="preserve"> | ú;</w:t>
-      </w:r>
-    </w:p>
-    <w:p>
-      <w:r>
-        <w:t>OTROS_</w:t>
-      </w:r>
-      <w:proofErr w:type="gramStart"/>
-      <w:r>
-        <w:t>CARACTERES ::=</w:t>
-      </w:r>
-      <w:proofErr w:type="gramEnd"/>
-      <w:r>
-        <w:t xml:space="preserve">  - | _</w:t>
-      </w:r>
-    </w:p>
-    <w:p>
-      <w:proofErr w:type="gramStart"/>
-      <w:r>
-        <w:t>NUMERO ::=</w:t>
-      </w:r>
-      <w:proofErr w:type="gramEnd"/>
-      <w:r>
-        <w:t xml:space="preserve"> DIGITO {DIGITO | 0 }</w:t>
-      </w:r>
-    </w:p>
-    <w:p>
-      <w:proofErr w:type="gramStart"/>
-      <w:r>
-        <w:t>DIGITO ::=</w:t>
-      </w:r>
-      <w:proofErr w:type="gramEnd"/>
-      <w:r>
-        <w:t xml:space="preserve"> 1 | 2 | 3 | 4 | 5 | 6 | 7 | 8 | 9 </w:t>
-      </w:r>
-    </w:p>
-    <w:p>
-      <w:proofErr w:type="gramStart"/>
-      <w:r>
-        <w:t>DAMAGE ::=</w:t>
-      </w:r>
-      <w:proofErr w:type="gramEnd"/>
-      <w:r>
-        <w:t xml:space="preserve"> ‘-‘ NUMERO</w:t>
+      <w:r>
+        <w:t>DAÑO ::= ‘-‘NUMERO</w:t>
+      </w:r>
+    </w:p>
+    <w:p>
+      <w:r>
+        <w:t>MAYUS ::= A | B | C | D | E | F | G | H | I | J | K | L | M | N | Ñ | O | P | Q | R | S | T | U | V | W | X | Y | Z | Á | É | Í | Ó | Ú;</w:t>
+      </w:r>
+    </w:p>
+    <w:p>
+      <w:r>
+        <w:t>MINUS ::= a | b | c | d | e | f | g | h | i | j | k | l | m | n | ñ | o | p | q | r | s | t | u | v | w | x | y | z | á | é | í | ó | ú;</w:t>
+      </w:r>
+    </w:p>
+    <w:p>
+      <w:r>
+        <w:t>OTROS_CARACTERES ::=  - | _</w:t>
+      </w:r>
+    </w:p>
+    <w:p>
+      <w:r>
+        <w:t>NUMERO ::= DIGITO {DIGITO | 0 }</w:t>
+      </w:r>
+    </w:p>
+    <w:p>
+      <w:r>
+        <w:t xml:space="preserve">DIGITO ::= 1 | 2 | 3 | 4 | 5 | 6 | 7 | 8 | 9 </w:t>
+      </w:r>
+    </w:p>
+    <w:p>
+      <w:r>
+        <w:t>DAMAGE ::= ‘-‘ NUMERO</w:t>
+      </w:r>
+    </w:p>
+    <w:p>
+      <w:pPr>
+        <w:rPr>
+          <w:u w:val="single"/>
+        </w:rPr>
+      </w:pPr>
+      <w:r>
+        <w:t>UTEMP = s | m | h</w:t>
       </w:r>
     </w:p>
     <w:p/>

</xml_diff>

<commit_message>
Analizador ascendente cup. Erroes sintáctico
</commit_message>
<xml_diff>
--- a/EBNF.docx
+++ b/EBNF.docx
@@ -76,6 +76,11 @@
     </w:p>
     <w:p>
       <w:r>
+        <w:t>***</w:t>
+      </w:r>
+    </w:p>
+    <w:p>
+      <w:r>
         <w:t>DEF_MONEDAS ::= moneda</w:t>
       </w:r>
       <w:r>
@@ -126,7 +131,58 @@
       <w:r>
         <w:t>DAMAGE</w:t>
       </w:r>
-    </w:p>
+      <w:r>
+        <w:t xml:space="preserve"> </w:t>
+      </w:r>
+    </w:p>
+    <w:p>
+      <w:r>
+        <w:t>***</w:t>
+      </w:r>
+    </w:p>
+    <w:p>
+      <w:r>
+        <w:t>(Cambiar forma de declarar monedas y enemigos como la forma que se presenta debajo?)</w:t>
+      </w:r>
+    </w:p>
+    <w:p>
+      <w:r>
+        <w:t>***</w:t>
+      </w:r>
+    </w:p>
+    <w:p>
+      <w:r>
+        <w:t>DECLARACION ::=TIPO ELEMENTOS</w:t>
+      </w:r>
+    </w:p>
+    <w:p>
+      <w:r>
+        <w:t>ELEMENTOS ::= ELEMENTO ‘;’ {ELEMENTOS ‘;’}</w:t>
+      </w:r>
+    </w:p>
+    <w:p>
+      <w:r>
+        <w:t>ELEMENTO ::= IDENT VALOR ‘;’</w:t>
+      </w:r>
+    </w:p>
+    <w:p>
+      <w:r>
+        <w:t>TIPO = moneda | enemigo</w:t>
+      </w:r>
+    </w:p>
+    <w:p>
+      <w:r>
+        <w:t>VALOR = NUMERO | DAMAGE</w:t>
+      </w:r>
+    </w:p>
+    <w:p/>
+    <w:p>
+      <w:r>
+        <w:t>***</w:t>
+      </w:r>
+    </w:p>
+    <w:p/>
+    <w:p/>
     <w:p>
       <w:r>
         <w:t>BLOQUE ::= ‘{‘ INICIO FINAL [</w:t>
@@ -249,6 +305,7 @@
     </w:p>
     <w:p>
       <w:r>
+        <w:lastRenderedPageBreak/>
         <w:t>DAÑO ::= ‘-‘NUMERO</w:t>
       </w:r>
     </w:p>

</xml_diff>